<commit_message>
Resume: Removed aitools references
</commit_message>
<xml_diff>
--- a/app_StartupTools_ai.docx
+++ b/app_StartupTools_ai.docx
@@ -56,188 +56,100 @@
     <w:p/>
     <w:p>
       <w:pPr>
+        <w:rPr>
+          <w:b/>
+          <w:bCs/>
+        </w:rPr>
+      </w:pPr>
+      <w:r>
+        <w:rPr>
+          <w:b/>
+          <w:bCs/>
+        </w:rPr>
+        <w:t>Problem</w:t>
+      </w:r>
+    </w:p>
+    <w:p>
+      <w:r>
+        <w:t>1. Limited Awareness: Potential clients may not be aware of the advanced AI tools and services offered by Tom English AI, hindering customer acquisition and growth.</w:t>
+      </w:r>
+    </w:p>
+    <w:p/>
+    <w:p>
+      <w:r>
+        <w:t>2. Market Competition: The stock investing and consulting services market may be saturated with competitors offering similar AI-based solutions, making it challenging for Tom English AI to differentiate itself and stand out.</w:t>
+      </w:r>
+    </w:p>
+    <w:p/>
+    <w:p>
+      <w:r>
+        <w:t>3. Funding Constraints: Securing funding from Venture Capitalists to support the growth &amp; development of the platform may be a significant challenge for Tom English AI in the early stages.</w:t>
+      </w:r>
+    </w:p>
+    <w:p/>
+    <w:p>
+      <w:pPr>
+        <w:rPr>
+          <w:b/>
+          <w:bCs/>
+        </w:rPr>
+      </w:pPr>
+      <w:r>
+        <w:rPr>
+          <w:b/>
+          <w:bCs/>
+        </w:rPr>
+        <w:t>Solution</w:t>
+      </w:r>
+    </w:p>
+    <w:p>
+      <w:r>
+        <w:t>1. Develop a user-friendly AI Chatbot for stock investing that provides personalized recommendations and insights based on individual investor profiles.</w:t>
+      </w:r>
+    </w:p>
+    <w:p/>
+    <w:p>
+      <w:r>
+        <w:t>2. Create an AI-powered stock trading platform that integrates advanced technical analysis tools and real-time data to help users make informed investment decisions.</w:t>
+      </w:r>
+    </w:p>
+    <w:p/>
+    <w:p>
+      <w:r>
+        <w:t>3. Offer AI consulting services to businesses looking to optimize their operations using AI tools such as AI Agents and ChatGPT for customer engagement and strategic decision-making.</w:t>
+      </w:r>
+    </w:p>
+    <w:p/>
+    <w:p>
+      <w:pPr>
+        <w:rPr>
+          <w:b/>
+          <w:bCs/>
+        </w:rPr>
+      </w:pPr>
+      <w:r>
+        <w:rPr>
+          <w:b/>
+          <w:bCs/>
+        </w:rPr>
+        <w:t>Key Metrics</w:t>
+      </w:r>
+    </w:p>
+    <w:p>
+      <w:r>
+        <w:t xml:space="preserve">Subscribe </w:t>
+      </w:r>
+      <w:r>
+        <w:t>to view.</w:t>
+      </w:r>
+    </w:p>
+    <w:p>
+      <w:pPr>
         <w:ind w:left="360"/>
-        <w:rPr>
-          <w:b/>
-          <w:bCs/>
-        </w:rPr>
-      </w:pPr>
-      <w:r>
-        <w:rPr>
-          <w:b/>
-          <w:bCs/>
-        </w:rPr>
-        <w:t>Problem</w:t>
-      </w:r>
-    </w:p>
-    <w:p>
-      <w:pPr>
-        <w:ind w:left="360"/>
-      </w:pPr>
-      <w:r>
-        <w:t>1.</w:t>
-      </w:r>
-      <w:r>
-        <w:t xml:space="preserve"> </w:t>
-      </w:r>
-      <w:r>
-        <w:t>Limited Awareness: Potential clients may not be aware of the advanced AI tools and services offered by Tom English AI, hindering customer acquisition and growth.</w:t>
-      </w:r>
-    </w:p>
-    <w:p>
-      <w:pPr>
-        <w:ind w:left="360"/>
-      </w:pPr>
-    </w:p>
-    <w:p>
-      <w:pPr>
-        <w:ind w:left="360"/>
-      </w:pPr>
-      <w:r>
-        <w:t>2.</w:t>
-      </w:r>
-      <w:r>
-        <w:t xml:space="preserve"> </w:t>
-      </w:r>
-      <w:r>
-        <w:t>Market Competition: The stock investing and consulting services market may be saturated with competitors offering similar AI-based solutions, making it challenging for Tom English AI to differentiate itself and stand out.</w:t>
-      </w:r>
-    </w:p>
-    <w:p>
-      <w:pPr>
-        <w:ind w:left="360"/>
-      </w:pPr>
-    </w:p>
-    <w:p>
-      <w:pPr>
-        <w:ind w:left="360"/>
-      </w:pPr>
-      <w:r>
-        <w:t>3.</w:t>
-      </w:r>
-      <w:r>
-        <w:t xml:space="preserve"> </w:t>
-      </w:r>
-      <w:r>
-        <w:t xml:space="preserve">Funding Constraints: Securing funding from Venture Capitalists to support the growth </w:t>
-      </w:r>
-      <w:r>
-        <w:t>&amp;</w:t>
-      </w:r>
-      <w:r>
-        <w:t xml:space="preserve"> development of the platform may be a significant challenge for Tom English AI in the early stages.</w:t>
-      </w:r>
-    </w:p>
-    <w:p>
-      <w:pPr>
-        <w:ind w:left="360"/>
-      </w:pPr>
-    </w:p>
-    <w:p>
-      <w:pPr>
-        <w:ind w:left="360"/>
-        <w:rPr>
-          <w:b/>
-          <w:bCs/>
-        </w:rPr>
-      </w:pPr>
-      <w:r>
-        <w:rPr>
-          <w:b/>
-          <w:bCs/>
-        </w:rPr>
-        <w:t>Solution</w:t>
-      </w:r>
-    </w:p>
-    <w:p>
-      <w:pPr>
-        <w:ind w:left="360"/>
-      </w:pPr>
-      <w:r>
-        <w:t>1.</w:t>
-      </w:r>
-      <w:r>
-        <w:t xml:space="preserve"> </w:t>
-      </w:r>
-      <w:r>
-        <w:t>Develop a user-friendly AI Chatbot for stock investing that provides personalized recommendations and insights based on individual investor profiles.</w:t>
-      </w:r>
-    </w:p>
-    <w:p>
-      <w:pPr>
-        <w:ind w:left="360"/>
-      </w:pPr>
-    </w:p>
-    <w:p>
-      <w:pPr>
-        <w:ind w:left="360"/>
-      </w:pPr>
-      <w:r>
-        <w:t>2.</w:t>
-      </w:r>
-      <w:r>
-        <w:t xml:space="preserve"> </w:t>
-      </w:r>
-      <w:r>
-        <w:t>Create an AI-powered stock trading platform that integrates advanced technical analysis tools and real-time data to help users make informed investment decisions.</w:t>
-      </w:r>
-    </w:p>
-    <w:p>
-      <w:pPr>
-        <w:ind w:left="360"/>
-      </w:pPr>
-    </w:p>
-    <w:p>
-      <w:pPr>
-        <w:ind w:left="360"/>
-      </w:pPr>
-      <w:r>
-        <w:t>3.</w:t>
-      </w:r>
-      <w:r>
-        <w:t xml:space="preserve"> </w:t>
-      </w:r>
-      <w:r>
-        <w:t>Offer AI consulting services to businesses looking to optimize their operations using AI tools such as AI Agents and ChatGPT for customer engagement and strategic decision-making.</w:t>
-      </w:r>
-    </w:p>
-    <w:p>
-      <w:pPr>
-        <w:ind w:left="360"/>
-      </w:pPr>
-    </w:p>
-    <w:p>
-      <w:pPr>
-        <w:ind w:left="360"/>
-        <w:rPr>
-          <w:b/>
-          <w:bCs/>
-        </w:rPr>
-      </w:pPr>
-      <w:r>
-        <w:rPr>
-          <w:b/>
-          <w:bCs/>
-        </w:rPr>
-        <w:t>Key Metrics</w:t>
-      </w:r>
-    </w:p>
-    <w:p>
-      <w:pPr>
-        <w:ind w:left="360"/>
-      </w:pPr>
-      <w:r>
-        <w:t>Subscribe to view.</w:t>
-      </w:r>
-    </w:p>
-    <w:p>
-      <w:pPr>
-        <w:ind w:left="360"/>
-      </w:pPr>
-    </w:p>
-    <w:p>
-      <w:pPr>
-        <w:ind w:left="360"/>
+      </w:pPr>
+    </w:p>
+    <w:p>
+      <w:pPr>
         <w:rPr>
           <w:b/>
           <w:bCs/>
@@ -279,13 +191,7 @@
         <w:ind w:left="360"/>
       </w:pPr>
       <w:r>
-        <w:t xml:space="preserve">Comprehensive Consulting Services: In addition to stock investing tools, Tom English AI provides AI-driven consulting services utilizing tools like AI Agents </w:t>
-      </w:r>
-      <w:r>
-        <w:t>&amp;</w:t>
-      </w:r>
-      <w:r>
-        <w:t xml:space="preserve"> bots to assist clients in various aspects of their business operations, enhancing efficiency and decision-making processes.</w:t>
+        <w:t>Comprehensive Consulting Services: In addition to stock investing tools, Tom English AI provides AI-driven consulting services utilizing tools like AI Agents &amp; bots to assist clients in various aspects of their business operations, enhancing efficiency and decision-making processes.</w:t>
       </w:r>
     </w:p>
     <w:p>
@@ -295,26 +201,15 @@
     </w:p>
     <w:p>
       <w:pPr>
-        <w:ind w:left="360"/>
-      </w:pPr>
-      <w:r>
-        <w:t>3.</w:t>
-      </w:r>
-      <w:r>
-        <w:t xml:space="preserve"> </w:t>
-      </w:r>
-      <w:r>
-        <w:t>Personalized User Experience: Through the use of AI Agents for trading strategies, customer acquisition, and attracting venture capitalists, Tom English AI offers a personalized experience tailored to each client's specific needs and objectives, ensuring a high level of customization and effectiveness.</w:t>
-      </w:r>
-    </w:p>
-    <w:p>
-      <w:pPr>
-        <w:ind w:left="360"/>
-      </w:pPr>
-    </w:p>
-    <w:p>
-      <w:pPr>
-        <w:ind w:left="360"/>
+        <w:ind w:left="360" w:hanging="360"/>
+      </w:pPr>
+      <w:r>
+        <w:t>3. Personalized User Experience: Through the use of AI Agents for trading strategies, customer acquisition, and attracting venture capitalists, Tom English AI offers a personalized experience tailored to each client's specific needs and objectives, ensuring a high level of customization and effectiveness.</w:t>
+      </w:r>
+    </w:p>
+    <w:p/>
+    <w:p>
+      <w:pPr>
         <w:rPr>
           <w:b/>
           <w:bCs/>
@@ -330,58 +225,40 @@
     </w:p>
     <w:p>
       <w:pPr>
-        <w:ind w:left="360"/>
-      </w:pPr>
-      <w:r>
-        <w:t>1.</w:t>
-      </w:r>
-      <w:r>
-        <w:t xml:space="preserve"> </w:t>
-      </w:r>
-      <w:r>
-        <w:t>Expertise in AI Technologies: Tom English AI possesses a deep understanding of artificial intelligence technologies, specifically tailored for stock investing and consulting services. This expertise gives the company a competitive edge in developing advanced AI algorithms and tools to provide unique solutions to clients.</w:t>
-      </w:r>
-    </w:p>
-    <w:p>
-      <w:pPr>
-        <w:ind w:left="360"/>
-      </w:pPr>
-    </w:p>
-    <w:p>
-      <w:pPr>
-        <w:ind w:left="360"/>
-      </w:pPr>
-      <w:r>
-        <w:t>2.</w:t>
-      </w:r>
-      <w:r>
-        <w:t xml:space="preserve"> </w:t>
-      </w:r>
-      <w:r>
-        <w:t>Access to Financial APIs and Data Sources: The platform leverages financial APIs such as TradingView and FinnHub to collect and maintain stock data, enhancing the accuracy and relevance of its analysis. This access to diverse data sources gives Tom English AI a significant advantage in offering comprehensive insights to clients.</w:t>
-      </w:r>
-    </w:p>
-    <w:p>
-      <w:pPr>
-        <w:ind w:left="360"/>
-      </w:pPr>
-    </w:p>
-    <w:p>
-      <w:pPr>
-        <w:ind w:left="360"/>
-      </w:pPr>
-      <w:r>
-        <w:t>3.</w:t>
-      </w:r>
-      <w:r>
-        <w:t xml:space="preserve"> </w:t>
-      </w:r>
-      <w:r>
-        <w:t xml:space="preserve">Strong Online Presence and Marketing Strategy: Tom English AI has a well-thought-out strategy to establish a strong online presence through platforms like LinkedIn, Instagram, and </w:t>
+        <w:ind w:left="360" w:hanging="360"/>
+      </w:pPr>
+      <w:r>
+        <w:t>1. Expertise in AI Technologies: Tom English AI possesses a deep understanding of artificial intelligence technologies, specifically tailored for stock investing and consulting services. This expertise gives the company a competitive edge in developing advanced AI algorithms and tools to provide unique solutions to clients.</w:t>
+      </w:r>
+    </w:p>
+    <w:p>
+      <w:pPr>
+        <w:ind w:left="360" w:hanging="360"/>
+      </w:pPr>
+    </w:p>
+    <w:p>
+      <w:pPr>
+        <w:ind w:left="360" w:hanging="360"/>
+      </w:pPr>
+      <w:r>
+        <w:t>2. Access to Financial APIs and Data Sources: The platform leverages financial APIs such as TradingView and FinnHub to collect and maintain stock data, enhancing the accuracy and relevance of its analysis. This access to diverse data sources gives Tom English AI a significant advantage in offering comprehensive insights to clients.</w:t>
+      </w:r>
+    </w:p>
+    <w:p>
+      <w:pPr>
+        <w:ind w:left="360" w:hanging="360"/>
+      </w:pPr>
+    </w:p>
+    <w:p>
+      <w:pPr>
+        <w:ind w:left="360" w:hanging="360"/>
+      </w:pPr>
+      <w:r>
+        <w:t xml:space="preserve">3. Strong Online Presence and Marketing Strategy: Tom English AI has a well-thought-out strategy to establish a strong online presence through platforms like LinkedIn, Instagram, and targeted </w:t>
       </w:r>
       <w:r>
         <w:lastRenderedPageBreak/>
-        <w:t>targeted groups. This proactive approach to marketing and outreach can help the company reach its target audience effectively and build credibility in the industry.</w:t>
+        <w:t>groups. This proactive approach to marketing and outreach can help the company reach its target audience effectively and build credibility in the industry.</w:t>
       </w:r>
     </w:p>
     <w:p/>
@@ -2776,6 +2653,7 @@
   <w:style w:type="character" w:default="1" w:styleId="DefaultParagraphFont">
     <w:name w:val="Default Paragraph Font"/>
     <w:uiPriority w:val="1"/>
+    <w:semiHidden/>
     <w:unhideWhenUsed/>
   </w:style>
   <w:style w:type="table" w:default="1" w:styleId="TableNormal">
@@ -3120,6 +2998,18 @@
     <w:rPr>
       <w:color w:val="605E5C"/>
       <w:shd w:val="clear" w:color="auto" w:fill="E1DFDD"/>
+    </w:rPr>
+  </w:style>
+  <w:style w:type="character" w:styleId="FollowedHyperlink">
+    <w:name w:val="FollowedHyperlink"/>
+    <w:basedOn w:val="DefaultParagraphFont"/>
+    <w:uiPriority w:val="99"/>
+    <w:semiHidden/>
+    <w:unhideWhenUsed/>
+    <w:rsid w:val="00285E50"/>
+    <w:rPr>
+      <w:color w:val="954F72" w:themeColor="followedHyperlink"/>
+      <w:u w:val="single"/>
     </w:rPr>
   </w:style>
 </w:styles>

</xml_diff>